<commit_message>
modifica attacco randomizzato + questionario
</commit_message>
<xml_diff>
--- a/Questionario.docx
+++ b/Questionario.docx
@@ -342,25 +342,7 @@
                 <w:sz w:val="32"/>
                 <w:szCs w:val="32"/>
               </w:rPr>
-              <m:t>r</m:t>
-            </m:r>
-            <m:r>
-              <w:rPr>
-                <w:rFonts w:ascii="Cambria Math" w:hAnsi="Cambria Math" w:cstheme="minorHAnsi"/>
-                <w:color w:val="404040" w:themeColor="text1" w:themeTint="BF"/>
-                <w:sz w:val="32"/>
-                <w:szCs w:val="32"/>
-              </w:rPr>
-              <m:t>-</m:t>
-            </m:r>
-            <m:r>
-              <w:rPr>
-                <w:rFonts w:ascii="Cambria Math" w:hAnsi="Cambria Math" w:cstheme="minorHAnsi"/>
-                <w:color w:val="404040" w:themeColor="text1" w:themeTint="BF"/>
-                <w:sz w:val="32"/>
-                <w:szCs w:val="32"/>
-              </w:rPr>
-              <m:t>1</m:t>
+              <m:t>r-1</m:t>
             </m:r>
           </m:den>
         </m:f>
@@ -587,27 +569,323 @@
           <w:szCs w:val="32"/>
         </w:rPr>
       </w:pPr>
-      <w:proofErr w:type="spellStart"/>
-      <w:r>
-        <w:rPr>
-          <w:rFonts w:cstheme="minorHAnsi"/>
-          <w:color w:val="404040" w:themeColor="text1" w:themeTint="BF"/>
-          <w:sz w:val="32"/>
-          <w:szCs w:val="32"/>
-          <w:lang w:val="en-US"/>
-        </w:rPr>
-        <w:t>Risposta</w:t>
-      </w:r>
-      <w:proofErr w:type="spellEnd"/>
-      <w:r>
-        <w:rPr>
-          <w:rFonts w:cstheme="minorHAnsi"/>
-          <w:color w:val="404040" w:themeColor="text1" w:themeTint="BF"/>
-          <w:sz w:val="32"/>
-          <w:szCs w:val="32"/>
-          <w:lang w:val="en-US"/>
-        </w:rPr>
-        <w:t xml:space="preserve"> A</w:t>
+      <w:r>
+        <w:rPr>
+          <w:rFonts w:cstheme="minorHAnsi"/>
+          <w:color w:val="404040" w:themeColor="text1" w:themeTint="BF"/>
+          <w:sz w:val="32"/>
+          <w:szCs w:val="32"/>
+          <w:lang w:val="en-US"/>
+        </w:rPr>
+        <w:t xml:space="preserve">Un </w:t>
+      </w:r>
+      <w:proofErr w:type="spellStart"/>
+      <w:r>
+        <w:rPr>
+          <w:rFonts w:cstheme="minorHAnsi"/>
+          <w:color w:val="404040" w:themeColor="text1" w:themeTint="BF"/>
+          <w:sz w:val="32"/>
+          <w:szCs w:val="32"/>
+          <w:lang w:val="en-US"/>
+        </w:rPr>
+        <w:t>valore</w:t>
+      </w:r>
+      <w:proofErr w:type="spellEnd"/>
+      <w:r>
+        <w:rPr>
+          <w:rFonts w:cstheme="minorHAnsi"/>
+          <w:color w:val="404040" w:themeColor="text1" w:themeTint="BF"/>
+          <w:sz w:val="32"/>
+          <w:szCs w:val="32"/>
+          <w:lang w:val="en-US"/>
+        </w:rPr>
+        <w:t xml:space="preserve"> </w:t>
+      </w:r>
+      <w:proofErr w:type="spellStart"/>
+      <w:r>
+        <w:rPr>
+          <w:rFonts w:cstheme="minorHAnsi"/>
+          <w:color w:val="404040" w:themeColor="text1" w:themeTint="BF"/>
+          <w:sz w:val="32"/>
+          <w:szCs w:val="32"/>
+          <w:lang w:val="en-US"/>
+        </w:rPr>
+        <w:t>impostato</w:t>
+      </w:r>
+      <w:proofErr w:type="spellEnd"/>
+      <w:r>
+        <w:rPr>
+          <w:rFonts w:cstheme="minorHAnsi"/>
+          <w:color w:val="404040" w:themeColor="text1" w:themeTint="BF"/>
+          <w:sz w:val="32"/>
+          <w:szCs w:val="32"/>
+          <w:lang w:val="en-US"/>
+        </w:rPr>
+        <w:t xml:space="preserve"> </w:t>
+      </w:r>
+      <w:proofErr w:type="spellStart"/>
+      <w:r>
+        <w:rPr>
+          <w:rFonts w:cstheme="minorHAnsi"/>
+          <w:color w:val="404040" w:themeColor="text1" w:themeTint="BF"/>
+          <w:sz w:val="32"/>
+          <w:szCs w:val="32"/>
+          <w:lang w:val="en-US"/>
+        </w:rPr>
+        <w:t>dallo</w:t>
+      </w:r>
+      <w:proofErr w:type="spellEnd"/>
+      <w:r>
+        <w:rPr>
+          <w:rFonts w:cstheme="minorHAnsi"/>
+          <w:color w:val="404040" w:themeColor="text1" w:themeTint="BF"/>
+          <w:sz w:val="32"/>
+          <w:szCs w:val="32"/>
+          <w:lang w:val="en-US"/>
+        </w:rPr>
+        <w:t xml:space="preserve"> </w:t>
+      </w:r>
+      <w:proofErr w:type="spellStart"/>
+      <w:r>
+        <w:rPr>
+          <w:rFonts w:cstheme="minorHAnsi"/>
+          <w:color w:val="404040" w:themeColor="text1" w:themeTint="BF"/>
+          <w:sz w:val="32"/>
+          <w:szCs w:val="32"/>
+          <w:lang w:val="en-US"/>
+        </w:rPr>
+        <w:t>sviluppatore</w:t>
+      </w:r>
+      <w:proofErr w:type="spellEnd"/>
+      <w:r>
+        <w:rPr>
+          <w:rFonts w:cstheme="minorHAnsi"/>
+          <w:color w:val="404040" w:themeColor="text1" w:themeTint="BF"/>
+          <w:sz w:val="32"/>
+          <w:szCs w:val="32"/>
+          <w:lang w:val="en-US"/>
+        </w:rPr>
+        <w:t xml:space="preserve"> </w:t>
+      </w:r>
+      <w:proofErr w:type="spellStart"/>
+      <w:r>
+        <w:rPr>
+          <w:rFonts w:cstheme="minorHAnsi"/>
+          <w:color w:val="404040" w:themeColor="text1" w:themeTint="BF"/>
+          <w:sz w:val="32"/>
+          <w:szCs w:val="32"/>
+          <w:lang w:val="en-US"/>
+        </w:rPr>
+        <w:t>che</w:t>
+      </w:r>
+      <w:proofErr w:type="spellEnd"/>
+      <w:r>
+        <w:rPr>
+          <w:rFonts w:cstheme="minorHAnsi"/>
+          <w:color w:val="404040" w:themeColor="text1" w:themeTint="BF"/>
+          <w:sz w:val="32"/>
+          <w:szCs w:val="32"/>
+          <w:lang w:val="en-US"/>
+        </w:rPr>
+        <w:t xml:space="preserve"> </w:t>
+      </w:r>
+      <w:proofErr w:type="spellStart"/>
+      <w:r>
+        <w:rPr>
+          <w:rFonts w:cstheme="minorHAnsi"/>
+          <w:color w:val="404040" w:themeColor="text1" w:themeTint="BF"/>
+          <w:sz w:val="32"/>
+          <w:szCs w:val="32"/>
+          <w:lang w:val="en-US"/>
+        </w:rPr>
+        <w:t>identifica</w:t>
+      </w:r>
+      <w:proofErr w:type="spellEnd"/>
+      <w:r>
+        <w:rPr>
+          <w:rFonts w:cstheme="minorHAnsi"/>
+          <w:color w:val="404040" w:themeColor="text1" w:themeTint="BF"/>
+          <w:sz w:val="32"/>
+          <w:szCs w:val="32"/>
+          <w:lang w:val="en-US"/>
+        </w:rPr>
+        <w:t xml:space="preserve"> il </w:t>
+      </w:r>
+      <w:proofErr w:type="spellStart"/>
+      <w:r>
+        <w:rPr>
+          <w:rFonts w:cstheme="minorHAnsi"/>
+          <w:color w:val="404040" w:themeColor="text1" w:themeTint="BF"/>
+          <w:sz w:val="32"/>
+          <w:szCs w:val="32"/>
+          <w:lang w:val="en-US"/>
+        </w:rPr>
+        <w:t>minimo</w:t>
+      </w:r>
+      <w:proofErr w:type="spellEnd"/>
+      <w:r>
+        <w:rPr>
+          <w:rFonts w:cstheme="minorHAnsi"/>
+          <w:color w:val="404040" w:themeColor="text1" w:themeTint="BF"/>
+          <w:sz w:val="32"/>
+          <w:szCs w:val="32"/>
+          <w:lang w:val="en-US"/>
+        </w:rPr>
+        <w:t xml:space="preserve"> </w:t>
+      </w:r>
+      <w:proofErr w:type="spellStart"/>
+      <w:r>
+        <w:rPr>
+          <w:rFonts w:cstheme="minorHAnsi"/>
+          <w:color w:val="404040" w:themeColor="text1" w:themeTint="BF"/>
+          <w:sz w:val="32"/>
+          <w:szCs w:val="32"/>
+          <w:lang w:val="en-US"/>
+        </w:rPr>
+        <w:t>livello</w:t>
+      </w:r>
+      <w:proofErr w:type="spellEnd"/>
+      <w:r>
+        <w:rPr>
+          <w:rFonts w:cstheme="minorHAnsi"/>
+          <w:color w:val="404040" w:themeColor="text1" w:themeTint="BF"/>
+          <w:sz w:val="32"/>
+          <w:szCs w:val="32"/>
+          <w:lang w:val="en-US"/>
+        </w:rPr>
+        <w:t xml:space="preserve"> a cui </w:t>
+      </w:r>
+      <w:proofErr w:type="spellStart"/>
+      <w:r>
+        <w:rPr>
+          <w:rFonts w:cstheme="minorHAnsi"/>
+          <w:color w:val="404040" w:themeColor="text1" w:themeTint="BF"/>
+          <w:sz w:val="32"/>
+          <w:szCs w:val="32"/>
+          <w:lang w:val="en-US"/>
+        </w:rPr>
+        <w:t>si</w:t>
+      </w:r>
+      <w:proofErr w:type="spellEnd"/>
+      <w:r>
+        <w:rPr>
+          <w:rFonts w:cstheme="minorHAnsi"/>
+          <w:color w:val="404040" w:themeColor="text1" w:themeTint="BF"/>
+          <w:sz w:val="32"/>
+          <w:szCs w:val="32"/>
+          <w:lang w:val="en-US"/>
+        </w:rPr>
+        <w:t xml:space="preserve"> </w:t>
+      </w:r>
+      <w:proofErr w:type="spellStart"/>
+      <w:r>
+        <w:rPr>
+          <w:rFonts w:cstheme="minorHAnsi"/>
+          <w:color w:val="404040" w:themeColor="text1" w:themeTint="BF"/>
+          <w:sz w:val="32"/>
+          <w:szCs w:val="32"/>
+          <w:lang w:val="en-US"/>
+        </w:rPr>
+        <w:t>deve</w:t>
+      </w:r>
+      <w:proofErr w:type="spellEnd"/>
+      <w:r>
+        <w:rPr>
+          <w:rFonts w:cstheme="minorHAnsi"/>
+          <w:color w:val="404040" w:themeColor="text1" w:themeTint="BF"/>
+          <w:sz w:val="32"/>
+          <w:szCs w:val="32"/>
+          <w:lang w:val="en-US"/>
+        </w:rPr>
+        <w:t xml:space="preserve"> </w:t>
+      </w:r>
+      <w:proofErr w:type="spellStart"/>
+      <w:r>
+        <w:rPr>
+          <w:rFonts w:cstheme="minorHAnsi"/>
+          <w:color w:val="404040" w:themeColor="text1" w:themeTint="BF"/>
+          <w:sz w:val="32"/>
+          <w:szCs w:val="32"/>
+          <w:lang w:val="en-US"/>
+        </w:rPr>
+        <w:t>trovare</w:t>
+      </w:r>
+      <w:proofErr w:type="spellEnd"/>
+      <w:r>
+        <w:rPr>
+          <w:rFonts w:cstheme="minorHAnsi"/>
+          <w:color w:val="404040" w:themeColor="text1" w:themeTint="BF"/>
+          <w:sz w:val="32"/>
+          <w:szCs w:val="32"/>
+          <w:lang w:val="en-US"/>
+        </w:rPr>
+        <w:t xml:space="preserve"> un </w:t>
+      </w:r>
+      <w:proofErr w:type="spellStart"/>
+      <w:r>
+        <w:rPr>
+          <w:rFonts w:cstheme="minorHAnsi"/>
+          <w:color w:val="404040" w:themeColor="text1" w:themeTint="BF"/>
+          <w:sz w:val="32"/>
+          <w:szCs w:val="32"/>
+          <w:lang w:val="en-US"/>
+        </w:rPr>
+        <w:t>processo</w:t>
+      </w:r>
+      <w:proofErr w:type="spellEnd"/>
+      <w:r>
+        <w:rPr>
+          <w:rFonts w:cstheme="minorHAnsi"/>
+          <w:color w:val="404040" w:themeColor="text1" w:themeTint="BF"/>
+          <w:sz w:val="32"/>
+          <w:szCs w:val="32"/>
+          <w:lang w:val="en-US"/>
+        </w:rPr>
+        <w:t xml:space="preserve"> per </w:t>
+      </w:r>
+      <w:proofErr w:type="spellStart"/>
+      <w:r>
+        <w:rPr>
+          <w:rFonts w:cstheme="minorHAnsi"/>
+          <w:color w:val="404040" w:themeColor="text1" w:themeTint="BF"/>
+          <w:sz w:val="32"/>
+          <w:szCs w:val="32"/>
+          <w:lang w:val="en-US"/>
+        </w:rPr>
+        <w:t>poter</w:t>
+      </w:r>
+      <w:proofErr w:type="spellEnd"/>
+      <w:r>
+        <w:rPr>
+          <w:rFonts w:cstheme="minorHAnsi"/>
+          <w:color w:val="404040" w:themeColor="text1" w:themeTint="BF"/>
+          <w:sz w:val="32"/>
+          <w:szCs w:val="32"/>
+          <w:lang w:val="en-US"/>
+        </w:rPr>
+        <w:t xml:space="preserve"> </w:t>
+      </w:r>
+      <w:proofErr w:type="spellStart"/>
+      <w:r>
+        <w:rPr>
+          <w:rFonts w:cstheme="minorHAnsi"/>
+          <w:color w:val="404040" w:themeColor="text1" w:themeTint="BF"/>
+          <w:sz w:val="32"/>
+          <w:szCs w:val="32"/>
+          <w:lang w:val="en-US"/>
+        </w:rPr>
+        <w:t>decidere</w:t>
+      </w:r>
+      <w:proofErr w:type="spellEnd"/>
+      <w:r>
+        <w:rPr>
+          <w:rFonts w:cstheme="minorHAnsi"/>
+          <w:color w:val="404040" w:themeColor="text1" w:themeTint="BF"/>
+          <w:sz w:val="32"/>
+          <w:szCs w:val="32"/>
+          <w:lang w:val="en-US"/>
+        </w:rPr>
+        <w:t>.</w:t>
       </w:r>
     </w:p>
     <w:p>
@@ -624,27 +902,333 @@
           <w:szCs w:val="32"/>
         </w:rPr>
       </w:pPr>
-      <w:proofErr w:type="spellStart"/>
-      <w:r>
-        <w:rPr>
-          <w:rFonts w:cstheme="minorHAnsi"/>
-          <w:color w:val="404040" w:themeColor="text1" w:themeTint="BF"/>
-          <w:sz w:val="32"/>
-          <w:szCs w:val="32"/>
-          <w:lang w:val="en-US"/>
-        </w:rPr>
-        <w:t>Risposta</w:t>
-      </w:r>
-      <w:proofErr w:type="spellEnd"/>
-      <w:r>
-        <w:rPr>
-          <w:rFonts w:cstheme="minorHAnsi"/>
-          <w:color w:val="404040" w:themeColor="text1" w:themeTint="BF"/>
-          <w:sz w:val="32"/>
-          <w:szCs w:val="32"/>
-          <w:lang w:val="en-US"/>
-        </w:rPr>
-        <w:t xml:space="preserve"> B</w:t>
+      <w:r>
+        <w:rPr>
+          <w:rFonts w:cstheme="minorHAnsi"/>
+          <w:color w:val="404040" w:themeColor="text1" w:themeTint="BF"/>
+          <w:sz w:val="32"/>
+          <w:szCs w:val="32"/>
+          <w:lang w:val="en-US"/>
+        </w:rPr>
+        <w:t xml:space="preserve">Un </w:t>
+      </w:r>
+      <w:proofErr w:type="spellStart"/>
+      <w:r>
+        <w:rPr>
+          <w:rFonts w:cstheme="minorHAnsi"/>
+          <w:color w:val="404040" w:themeColor="text1" w:themeTint="BF"/>
+          <w:sz w:val="32"/>
+          <w:szCs w:val="32"/>
+          <w:lang w:val="en-US"/>
+        </w:rPr>
+        <w:t>valore</w:t>
+      </w:r>
+      <w:proofErr w:type="spellEnd"/>
+      <w:r>
+        <w:rPr>
+          <w:rFonts w:cstheme="minorHAnsi"/>
+          <w:color w:val="404040" w:themeColor="text1" w:themeTint="BF"/>
+          <w:sz w:val="32"/>
+          <w:szCs w:val="32"/>
+          <w:lang w:val="en-US"/>
+        </w:rPr>
+        <w:t xml:space="preserve"> </w:t>
+      </w:r>
+      <w:proofErr w:type="spellStart"/>
+      <w:r>
+        <w:rPr>
+          <w:rFonts w:cstheme="minorHAnsi"/>
+          <w:color w:val="404040" w:themeColor="text1" w:themeTint="BF"/>
+          <w:sz w:val="32"/>
+          <w:szCs w:val="32"/>
+          <w:lang w:val="en-US"/>
+        </w:rPr>
+        <w:t>randomico</w:t>
+      </w:r>
+      <w:proofErr w:type="spellEnd"/>
+      <w:r>
+        <w:rPr>
+          <w:rFonts w:cstheme="minorHAnsi"/>
+          <w:color w:val="404040" w:themeColor="text1" w:themeTint="BF"/>
+          <w:sz w:val="32"/>
+          <w:szCs w:val="32"/>
+          <w:lang w:val="en-US"/>
+        </w:rPr>
+        <w:t xml:space="preserve">, </w:t>
+      </w:r>
+      <w:proofErr w:type="spellStart"/>
+      <w:r>
+        <w:rPr>
+          <w:rFonts w:cstheme="minorHAnsi"/>
+          <w:color w:val="404040" w:themeColor="text1" w:themeTint="BF"/>
+          <w:sz w:val="32"/>
+          <w:szCs w:val="32"/>
+          <w:lang w:val="en-US"/>
+        </w:rPr>
+        <w:t>deciso</w:t>
+      </w:r>
+      <w:proofErr w:type="spellEnd"/>
+      <w:r>
+        <w:rPr>
+          <w:rFonts w:cstheme="minorHAnsi"/>
+          <w:color w:val="404040" w:themeColor="text1" w:themeTint="BF"/>
+          <w:sz w:val="32"/>
+          <w:szCs w:val="32"/>
+          <w:lang w:val="en-US"/>
+        </w:rPr>
+        <w:t xml:space="preserve"> da un </w:t>
+      </w:r>
+      <w:proofErr w:type="spellStart"/>
+      <w:r>
+        <w:rPr>
+          <w:rFonts w:cstheme="minorHAnsi"/>
+          <w:color w:val="404040" w:themeColor="text1" w:themeTint="BF"/>
+          <w:sz w:val="32"/>
+          <w:szCs w:val="32"/>
+          <w:lang w:val="en-US"/>
+        </w:rPr>
+        <w:t>processo</w:t>
+      </w:r>
+      <w:proofErr w:type="spellEnd"/>
+      <w:r>
+        <w:rPr>
+          <w:rFonts w:cstheme="minorHAnsi"/>
+          <w:color w:val="404040" w:themeColor="text1" w:themeTint="BF"/>
+          <w:sz w:val="32"/>
+          <w:szCs w:val="32"/>
+          <w:lang w:val="en-US"/>
+        </w:rPr>
+        <w:t>,</w:t>
+      </w:r>
+      <w:r>
+        <w:rPr>
+          <w:rFonts w:cstheme="minorHAnsi"/>
+          <w:color w:val="404040" w:themeColor="text1" w:themeTint="BF"/>
+          <w:sz w:val="32"/>
+          <w:szCs w:val="32"/>
+          <w:lang w:val="en-US"/>
+        </w:rPr>
+        <w:t xml:space="preserve"> </w:t>
+      </w:r>
+      <w:proofErr w:type="spellStart"/>
+      <w:r>
+        <w:rPr>
+          <w:rFonts w:cstheme="minorHAnsi"/>
+          <w:color w:val="404040" w:themeColor="text1" w:themeTint="BF"/>
+          <w:sz w:val="32"/>
+          <w:szCs w:val="32"/>
+          <w:lang w:val="en-US"/>
+        </w:rPr>
+        <w:t>che</w:t>
+      </w:r>
+      <w:proofErr w:type="spellEnd"/>
+      <w:r>
+        <w:rPr>
+          <w:rFonts w:cstheme="minorHAnsi"/>
+          <w:color w:val="404040" w:themeColor="text1" w:themeTint="BF"/>
+          <w:sz w:val="32"/>
+          <w:szCs w:val="32"/>
+          <w:lang w:val="en-US"/>
+        </w:rPr>
+        <w:t xml:space="preserve"> </w:t>
+      </w:r>
+      <w:proofErr w:type="spellStart"/>
+      <w:r>
+        <w:rPr>
+          <w:rFonts w:cstheme="minorHAnsi"/>
+          <w:color w:val="404040" w:themeColor="text1" w:themeTint="BF"/>
+          <w:sz w:val="32"/>
+          <w:szCs w:val="32"/>
+          <w:lang w:val="en-US"/>
+        </w:rPr>
+        <w:t>identifica</w:t>
+      </w:r>
+      <w:proofErr w:type="spellEnd"/>
+      <w:r>
+        <w:rPr>
+          <w:rFonts w:cstheme="minorHAnsi"/>
+          <w:color w:val="404040" w:themeColor="text1" w:themeTint="BF"/>
+          <w:sz w:val="32"/>
+          <w:szCs w:val="32"/>
+          <w:lang w:val="en-US"/>
+        </w:rPr>
+        <w:t xml:space="preserve"> il </w:t>
+      </w:r>
+      <w:proofErr w:type="spellStart"/>
+      <w:r>
+        <w:rPr>
+          <w:rFonts w:cstheme="minorHAnsi"/>
+          <w:color w:val="404040" w:themeColor="text1" w:themeTint="BF"/>
+          <w:sz w:val="32"/>
+          <w:szCs w:val="32"/>
+          <w:lang w:val="en-US"/>
+        </w:rPr>
+        <w:t>minimo</w:t>
+      </w:r>
+      <w:proofErr w:type="spellEnd"/>
+      <w:r>
+        <w:rPr>
+          <w:rFonts w:cstheme="minorHAnsi"/>
+          <w:color w:val="404040" w:themeColor="text1" w:themeTint="BF"/>
+          <w:sz w:val="32"/>
+          <w:szCs w:val="32"/>
+          <w:lang w:val="en-US"/>
+        </w:rPr>
+        <w:t xml:space="preserve"> </w:t>
+      </w:r>
+      <w:proofErr w:type="spellStart"/>
+      <w:r>
+        <w:rPr>
+          <w:rFonts w:cstheme="minorHAnsi"/>
+          <w:color w:val="404040" w:themeColor="text1" w:themeTint="BF"/>
+          <w:sz w:val="32"/>
+          <w:szCs w:val="32"/>
+          <w:lang w:val="en-US"/>
+        </w:rPr>
+        <w:t>livello</w:t>
+      </w:r>
+      <w:proofErr w:type="spellEnd"/>
+      <w:r>
+        <w:rPr>
+          <w:rFonts w:cstheme="minorHAnsi"/>
+          <w:color w:val="404040" w:themeColor="text1" w:themeTint="BF"/>
+          <w:sz w:val="32"/>
+          <w:szCs w:val="32"/>
+          <w:lang w:val="en-US"/>
+        </w:rPr>
+        <w:t xml:space="preserve"> a cui </w:t>
+      </w:r>
+      <w:proofErr w:type="spellStart"/>
+      <w:r>
+        <w:rPr>
+          <w:rFonts w:cstheme="minorHAnsi"/>
+          <w:color w:val="404040" w:themeColor="text1" w:themeTint="BF"/>
+          <w:sz w:val="32"/>
+          <w:szCs w:val="32"/>
+          <w:lang w:val="en-US"/>
+        </w:rPr>
+        <w:t>si</w:t>
+      </w:r>
+      <w:proofErr w:type="spellEnd"/>
+      <w:r>
+        <w:rPr>
+          <w:rFonts w:cstheme="minorHAnsi"/>
+          <w:color w:val="404040" w:themeColor="text1" w:themeTint="BF"/>
+          <w:sz w:val="32"/>
+          <w:szCs w:val="32"/>
+          <w:lang w:val="en-US"/>
+        </w:rPr>
+        <w:t xml:space="preserve"> </w:t>
+      </w:r>
+      <w:proofErr w:type="spellStart"/>
+      <w:r>
+        <w:rPr>
+          <w:rFonts w:cstheme="minorHAnsi"/>
+          <w:color w:val="404040" w:themeColor="text1" w:themeTint="BF"/>
+          <w:sz w:val="32"/>
+          <w:szCs w:val="32"/>
+          <w:lang w:val="en-US"/>
+        </w:rPr>
+        <w:t>deve</w:t>
+      </w:r>
+      <w:proofErr w:type="spellEnd"/>
+      <w:r>
+        <w:rPr>
+          <w:rFonts w:cstheme="minorHAnsi"/>
+          <w:color w:val="404040" w:themeColor="text1" w:themeTint="BF"/>
+          <w:sz w:val="32"/>
+          <w:szCs w:val="32"/>
+          <w:lang w:val="en-US"/>
+        </w:rPr>
+        <w:t xml:space="preserve"> </w:t>
+      </w:r>
+      <w:proofErr w:type="spellStart"/>
+      <w:r>
+        <w:rPr>
+          <w:rFonts w:cstheme="minorHAnsi"/>
+          <w:color w:val="404040" w:themeColor="text1" w:themeTint="BF"/>
+          <w:sz w:val="32"/>
+          <w:szCs w:val="32"/>
+          <w:lang w:val="en-US"/>
+        </w:rPr>
+        <w:t>trovare</w:t>
+      </w:r>
+      <w:proofErr w:type="spellEnd"/>
+      <w:r>
+        <w:rPr>
+          <w:rFonts w:cstheme="minorHAnsi"/>
+          <w:color w:val="404040" w:themeColor="text1" w:themeTint="BF"/>
+          <w:sz w:val="32"/>
+          <w:szCs w:val="32"/>
+          <w:lang w:val="en-US"/>
+        </w:rPr>
+        <w:t xml:space="preserve"> un </w:t>
+      </w:r>
+      <w:proofErr w:type="spellStart"/>
+      <w:r>
+        <w:rPr>
+          <w:rFonts w:cstheme="minorHAnsi"/>
+          <w:color w:val="404040" w:themeColor="text1" w:themeTint="BF"/>
+          <w:sz w:val="32"/>
+          <w:szCs w:val="32"/>
+          <w:lang w:val="en-US"/>
+        </w:rPr>
+        <w:t>processo</w:t>
+      </w:r>
+      <w:proofErr w:type="spellEnd"/>
+      <w:r>
+        <w:rPr>
+          <w:rFonts w:cstheme="minorHAnsi"/>
+          <w:color w:val="404040" w:themeColor="text1" w:themeTint="BF"/>
+          <w:sz w:val="32"/>
+          <w:szCs w:val="32"/>
+          <w:lang w:val="en-US"/>
+        </w:rPr>
+        <w:t xml:space="preserve"> per </w:t>
+      </w:r>
+      <w:proofErr w:type="spellStart"/>
+      <w:r>
+        <w:rPr>
+          <w:rFonts w:cstheme="minorHAnsi"/>
+          <w:color w:val="404040" w:themeColor="text1" w:themeTint="BF"/>
+          <w:sz w:val="32"/>
+          <w:szCs w:val="32"/>
+          <w:lang w:val="en-US"/>
+        </w:rPr>
+        <w:t>poter</w:t>
+      </w:r>
+      <w:proofErr w:type="spellEnd"/>
+      <w:r>
+        <w:rPr>
+          <w:rFonts w:cstheme="minorHAnsi"/>
+          <w:color w:val="404040" w:themeColor="text1" w:themeTint="BF"/>
+          <w:sz w:val="32"/>
+          <w:szCs w:val="32"/>
+          <w:lang w:val="en-US"/>
+        </w:rPr>
+        <w:t xml:space="preserve"> </w:t>
+      </w:r>
+      <w:proofErr w:type="spellStart"/>
+      <w:r>
+        <w:rPr>
+          <w:rFonts w:cstheme="minorHAnsi"/>
+          <w:color w:val="404040" w:themeColor="text1" w:themeTint="BF"/>
+          <w:sz w:val="32"/>
+          <w:szCs w:val="32"/>
+          <w:lang w:val="en-US"/>
+        </w:rPr>
+        <w:t>decidere</w:t>
+      </w:r>
+      <w:proofErr w:type="spellEnd"/>
+      <w:r>
+        <w:rPr>
+          <w:rFonts w:cstheme="minorHAnsi"/>
+          <w:color w:val="404040" w:themeColor="text1" w:themeTint="BF"/>
+          <w:sz w:val="32"/>
+          <w:szCs w:val="32"/>
+          <w:lang w:val="en-US"/>
+        </w:rPr>
+        <w:t>.</w:t>
       </w:r>
     </w:p>
     <w:p>
@@ -661,27 +1245,14 @@
           <w:szCs w:val="32"/>
         </w:rPr>
       </w:pPr>
-      <w:proofErr w:type="spellStart"/>
-      <w:r>
-        <w:rPr>
-          <w:rFonts w:cstheme="minorHAnsi"/>
-          <w:color w:val="404040" w:themeColor="text1" w:themeTint="BF"/>
-          <w:sz w:val="32"/>
-          <w:szCs w:val="32"/>
-          <w:lang w:val="en-US"/>
-        </w:rPr>
-        <w:t>Risposta</w:t>
-      </w:r>
-      <w:proofErr w:type="spellEnd"/>
-      <w:r>
-        <w:rPr>
-          <w:rFonts w:cstheme="minorHAnsi"/>
-          <w:color w:val="404040" w:themeColor="text1" w:themeTint="BF"/>
-          <w:sz w:val="32"/>
-          <w:szCs w:val="32"/>
-          <w:lang w:val="en-US"/>
-        </w:rPr>
-        <w:t xml:space="preserve"> C</w:t>
+      <w:r>
+        <w:rPr>
+          <w:rFonts w:cstheme="minorHAnsi"/>
+          <w:color w:val="404040" w:themeColor="text1" w:themeTint="BF"/>
+          <w:sz w:val="32"/>
+          <w:szCs w:val="32"/>
+        </w:rPr>
+        <w:t>Un vettore contenente tutti i valori iniziali di ogni processo.</w:t>
       </w:r>
     </w:p>
     <w:p>
@@ -698,27 +1269,179 @@
           <w:szCs w:val="32"/>
         </w:rPr>
       </w:pPr>
-      <w:proofErr w:type="spellStart"/>
-      <w:r>
-        <w:rPr>
-          <w:rFonts w:cstheme="minorHAnsi"/>
-          <w:color w:val="404040" w:themeColor="text1" w:themeTint="BF"/>
-          <w:sz w:val="32"/>
-          <w:szCs w:val="32"/>
-          <w:lang w:val="en-US"/>
-        </w:rPr>
-        <w:t>Risposta</w:t>
-      </w:r>
-      <w:proofErr w:type="spellEnd"/>
-      <w:r>
-        <w:rPr>
-          <w:rFonts w:cstheme="minorHAnsi"/>
-          <w:color w:val="404040" w:themeColor="text1" w:themeTint="BF"/>
-          <w:sz w:val="32"/>
-          <w:szCs w:val="32"/>
-          <w:lang w:val="en-US"/>
-        </w:rPr>
-        <w:t xml:space="preserve"> D</w:t>
+      <w:r>
+        <w:rPr>
+          <w:rFonts w:cstheme="minorHAnsi"/>
+          <w:color w:val="404040" w:themeColor="text1" w:themeTint="BF"/>
+          <w:sz w:val="32"/>
+          <w:szCs w:val="32"/>
+          <w:lang w:val="en-US"/>
+        </w:rPr>
+        <w:t xml:space="preserve">Un </w:t>
+      </w:r>
+      <w:proofErr w:type="spellStart"/>
+      <w:r>
+        <w:rPr>
+          <w:rFonts w:cstheme="minorHAnsi"/>
+          <w:color w:val="404040" w:themeColor="text1" w:themeTint="BF"/>
+          <w:sz w:val="32"/>
+          <w:szCs w:val="32"/>
+          <w:lang w:val="en-US"/>
+        </w:rPr>
+        <w:t>valore</w:t>
+      </w:r>
+      <w:proofErr w:type="spellEnd"/>
+      <w:r>
+        <w:rPr>
+          <w:rFonts w:cstheme="minorHAnsi"/>
+          <w:color w:val="404040" w:themeColor="text1" w:themeTint="BF"/>
+          <w:sz w:val="32"/>
+          <w:szCs w:val="32"/>
+          <w:lang w:val="en-US"/>
+        </w:rPr>
+        <w:t xml:space="preserve"> </w:t>
+      </w:r>
+      <w:proofErr w:type="spellStart"/>
+      <w:r>
+        <w:rPr>
+          <w:rFonts w:cstheme="minorHAnsi"/>
+          <w:color w:val="404040" w:themeColor="text1" w:themeTint="BF"/>
+          <w:sz w:val="32"/>
+          <w:szCs w:val="32"/>
+          <w:lang w:val="en-US"/>
+        </w:rPr>
+        <w:t>impostato</w:t>
+      </w:r>
+      <w:proofErr w:type="spellEnd"/>
+      <w:r>
+        <w:rPr>
+          <w:rFonts w:cstheme="minorHAnsi"/>
+          <w:color w:val="404040" w:themeColor="text1" w:themeTint="BF"/>
+          <w:sz w:val="32"/>
+          <w:szCs w:val="32"/>
+          <w:lang w:val="en-US"/>
+        </w:rPr>
+        <w:t xml:space="preserve"> </w:t>
+      </w:r>
+      <w:proofErr w:type="spellStart"/>
+      <w:r>
+        <w:rPr>
+          <w:rFonts w:cstheme="minorHAnsi"/>
+          <w:color w:val="404040" w:themeColor="text1" w:themeTint="BF"/>
+          <w:sz w:val="32"/>
+          <w:szCs w:val="32"/>
+          <w:lang w:val="en-US"/>
+        </w:rPr>
+        <w:t>dal</w:t>
+      </w:r>
+      <w:r>
+        <w:rPr>
+          <w:rFonts w:cstheme="minorHAnsi"/>
+          <w:color w:val="404040" w:themeColor="text1" w:themeTint="BF"/>
+          <w:sz w:val="32"/>
+          <w:szCs w:val="32"/>
+          <w:lang w:val="en-US"/>
+        </w:rPr>
+        <w:t>lo</w:t>
+      </w:r>
+      <w:proofErr w:type="spellEnd"/>
+      <w:r>
+        <w:rPr>
+          <w:rFonts w:cstheme="minorHAnsi"/>
+          <w:color w:val="404040" w:themeColor="text1" w:themeTint="BF"/>
+          <w:sz w:val="32"/>
+          <w:szCs w:val="32"/>
+          <w:lang w:val="en-US"/>
+        </w:rPr>
+        <w:t xml:space="preserve"> </w:t>
+      </w:r>
+      <w:proofErr w:type="spellStart"/>
+      <w:r>
+        <w:rPr>
+          <w:rFonts w:cstheme="minorHAnsi"/>
+          <w:color w:val="404040" w:themeColor="text1" w:themeTint="BF"/>
+          <w:sz w:val="32"/>
+          <w:szCs w:val="32"/>
+          <w:lang w:val="en-US"/>
+        </w:rPr>
+        <w:t>sviluppatore</w:t>
+      </w:r>
+      <w:proofErr w:type="spellEnd"/>
+      <w:r>
+        <w:rPr>
+          <w:rFonts w:cstheme="minorHAnsi"/>
+          <w:color w:val="404040" w:themeColor="text1" w:themeTint="BF"/>
+          <w:sz w:val="32"/>
+          <w:szCs w:val="32"/>
+          <w:lang w:val="en-US"/>
+        </w:rPr>
+        <w:t xml:space="preserve"> </w:t>
+      </w:r>
+      <w:proofErr w:type="spellStart"/>
+      <w:r>
+        <w:rPr>
+          <w:rFonts w:cstheme="minorHAnsi"/>
+          <w:color w:val="404040" w:themeColor="text1" w:themeTint="BF"/>
+          <w:sz w:val="32"/>
+          <w:szCs w:val="32"/>
+          <w:lang w:val="en-US"/>
+        </w:rPr>
+        <w:t>che</w:t>
+      </w:r>
+      <w:proofErr w:type="spellEnd"/>
+      <w:r>
+        <w:rPr>
+          <w:rFonts w:cstheme="minorHAnsi"/>
+          <w:color w:val="404040" w:themeColor="text1" w:themeTint="BF"/>
+          <w:sz w:val="32"/>
+          <w:szCs w:val="32"/>
+          <w:lang w:val="en-US"/>
+        </w:rPr>
+        <w:t xml:space="preserve"> indica il </w:t>
+      </w:r>
+      <w:proofErr w:type="spellStart"/>
+      <w:r>
+        <w:rPr>
+          <w:rFonts w:cstheme="minorHAnsi"/>
+          <w:color w:val="404040" w:themeColor="text1" w:themeTint="BF"/>
+          <w:sz w:val="32"/>
+          <w:szCs w:val="32"/>
+          <w:lang w:val="en-US"/>
+        </w:rPr>
+        <w:t>numero</w:t>
+      </w:r>
+      <w:proofErr w:type="spellEnd"/>
+      <w:r>
+        <w:rPr>
+          <w:rFonts w:cstheme="minorHAnsi"/>
+          <w:color w:val="404040" w:themeColor="text1" w:themeTint="BF"/>
+          <w:sz w:val="32"/>
+          <w:szCs w:val="32"/>
+          <w:lang w:val="en-US"/>
+        </w:rPr>
+        <w:t xml:space="preserve"> di round da </w:t>
+      </w:r>
+      <w:proofErr w:type="spellStart"/>
+      <w:r>
+        <w:rPr>
+          <w:rFonts w:cstheme="minorHAnsi"/>
+          <w:color w:val="404040" w:themeColor="text1" w:themeTint="BF"/>
+          <w:sz w:val="32"/>
+          <w:szCs w:val="32"/>
+          <w:lang w:val="en-US"/>
+        </w:rPr>
+        <w:t>svolgere</w:t>
+      </w:r>
+      <w:proofErr w:type="spellEnd"/>
+      <w:r>
+        <w:rPr>
+          <w:rFonts w:cstheme="minorHAnsi"/>
+          <w:color w:val="404040" w:themeColor="text1" w:themeTint="BF"/>
+          <w:sz w:val="32"/>
+          <w:szCs w:val="32"/>
+          <w:lang w:val="en-US"/>
+        </w:rPr>
+        <w:t>.</w:t>
       </w:r>
     </w:p>
     <w:p>
@@ -2288,6 +3011,7 @@
   <w:style w:type="character" w:default="1" w:styleId="Carpredefinitoparagrafo">
     <w:name w:val="Default Paragraph Font"/>
     <w:uiPriority w:val="1"/>
+    <w:semiHidden/>
     <w:unhideWhenUsed/>
   </w:style>
   <w:style w:type="table" w:default="1" w:styleId="Tabellanormale">

</xml_diff>